<commit_message>
final report third commit
</commit_message>
<xml_diff>
--- a/7COM1079_Final report_2.12.24-2.docx
+++ b/7COM1079_Final report_2.12.24-2.docx
@@ -211,6 +211,18 @@
         </w:rPr>
         <w:tab/>
         <w:t xml:space="preserve">         </w:t>
+      </w:r>
+      <w:r>
+        <w:rPr>
+          <w:rFonts w:ascii="Times New Roman" w:eastAsia="Times New Roman" w:hAnsi="Times New Roman" w:cs="Times New Roman"/>
+        </w:rPr>
+        <w:t xml:space="preserve">Ankit Joshi                  </w:t>
+      </w:r>
+      <w:r>
+        <w:rPr>
+          <w:rFonts w:ascii="Times New Roman" w:eastAsia="Times New Roman" w:hAnsi="Times New Roman" w:cs="Times New Roman"/>
+        </w:rPr>
+        <w:t>22032491</w:t>
       </w:r>
     </w:p>
     <w:p>

</xml_diff>

<commit_message>
final report fourth commit
</commit_message>
<xml_diff>
--- a/7COM1079_Final report_2.12.24-2.docx
+++ b/7COM1079_Final report_2.12.24-2.docx
@@ -159,8 +159,28 @@
         <w:rPr>
           <w:rFonts w:ascii="Times New Roman" w:eastAsia="Times New Roman" w:hAnsi="Times New Roman" w:cs="Times New Roman"/>
         </w:rPr>
-        <w:t>Piyush Kumar Mallick 23079409</w:t>
-      </w:r>
+        <w:t xml:space="preserve">Piyush Kumar </w:t>
+      </w:r>
+      <w:proofErr w:type="gramStart"/>
+      <w:r>
+        <w:rPr>
+          <w:rFonts w:ascii="Times New Roman" w:eastAsia="Times New Roman" w:hAnsi="Times New Roman" w:cs="Times New Roman"/>
+        </w:rPr>
+        <w:t xml:space="preserve">Mallick </w:t>
+      </w:r>
+      <w:r>
+        <w:rPr>
+          <w:rFonts w:ascii="Times New Roman" w:eastAsia="Times New Roman" w:hAnsi="Times New Roman" w:cs="Times New Roman"/>
+        </w:rPr>
+        <w:t xml:space="preserve"> </w:t>
+      </w:r>
+      <w:r>
+        <w:rPr>
+          <w:rFonts w:ascii="Times New Roman" w:eastAsia="Times New Roman" w:hAnsi="Times New Roman" w:cs="Times New Roman"/>
+        </w:rPr>
+        <w:t>23079409</w:t>
+      </w:r>
+      <w:proofErr w:type="gramEnd"/>
     </w:p>
     <w:p>
       <w:pPr>
@@ -191,6 +211,12 @@
           <w:rFonts w:ascii="Times New Roman" w:eastAsia="Times New Roman" w:hAnsi="Times New Roman" w:cs="Times New Roman"/>
         </w:rPr>
         <w:t xml:space="preserve"> </w:t>
+      </w:r>
+      <w:r>
+        <w:rPr>
+          <w:rFonts w:ascii="Times New Roman" w:eastAsia="Times New Roman" w:hAnsi="Times New Roman" w:cs="Times New Roman"/>
+        </w:rPr>
+        <w:t xml:space="preserve">  </w:t>
       </w:r>
       <w:r>
         <w:rPr>
@@ -222,6 +248,12 @@
         <w:rPr>
           <w:rFonts w:ascii="Times New Roman" w:eastAsia="Times New Roman" w:hAnsi="Times New Roman" w:cs="Times New Roman"/>
         </w:rPr>
+        <w:t xml:space="preserve">  </w:t>
+      </w:r>
+      <w:r>
+        <w:rPr>
+          <w:rFonts w:ascii="Times New Roman" w:eastAsia="Times New Roman" w:hAnsi="Times New Roman" w:cs="Times New Roman"/>
+        </w:rPr>
         <w:t>22032491</w:t>
       </w:r>
     </w:p>
@@ -229,79 +261,20 @@
       <w:pPr>
         <w:rPr>
           <w:rFonts w:ascii="Times New Roman" w:eastAsia="Times New Roman" w:hAnsi="Times New Roman" w:cs="Times New Roman"/>
-          <w:i/>
-          <w:highlight w:val="yellow"/>
-        </w:rPr>
-      </w:pPr>
-      <w:r>
-        <w:rPr>
-          <w:rFonts w:ascii="Times New Roman" w:eastAsia="Times New Roman" w:hAnsi="Times New Roman" w:cs="Times New Roman"/>
-          <w:i/>
-          <w:highlight w:val="yellow"/>
-        </w:rPr>
-        <w:t>[Name and ID of submitting student</w:t>
-      </w:r>
-      <w:r>
-        <w:rPr>
-          <w:rFonts w:ascii="Times New Roman" w:eastAsia="Times New Roman" w:hAnsi="Times New Roman" w:cs="Times New Roman"/>
-          <w:i/>
-          <w:highlight w:val="yellow"/>
-        </w:rPr>
-        <w:t xml:space="preserve"> first</w:t>
-      </w:r>
-      <w:r>
-        <w:rPr>
-          <w:rFonts w:ascii="Times New Roman" w:eastAsia="Times New Roman" w:hAnsi="Times New Roman" w:cs="Times New Roman"/>
-          <w:i/>
-          <w:highlight w:val="yellow"/>
-        </w:rPr>
-        <w:t>],</w:t>
-      </w:r>
-      <w:r>
-        <w:rPr>
-          <w:rFonts w:ascii="Times New Roman" w:eastAsia="Times New Roman" w:hAnsi="Times New Roman" w:cs="Times New Roman"/>
-          <w:i/>
-        </w:rPr>
-        <w:t xml:space="preserve"> </w:t>
-      </w:r>
-    </w:p>
-    <w:p>
-      <w:pPr>
-        <w:ind w:left="720"/>
-        <w:rPr>
-          <w:rFonts w:ascii="Times New Roman" w:eastAsia="Times New Roman" w:hAnsi="Times New Roman" w:cs="Times New Roman"/>
-          <w:i/>
-          <w:highlight w:val="yellow"/>
-        </w:rPr>
-      </w:pPr>
-      <w:r>
-        <w:rPr>
-          <w:rFonts w:ascii="Times New Roman" w:eastAsia="Times New Roman" w:hAnsi="Times New Roman" w:cs="Times New Roman"/>
-          <w:i/>
-        </w:rPr>
-        <w:t xml:space="preserve">      </w:t>
-      </w:r>
-      <w:r>
-        <w:rPr>
-          <w:rFonts w:ascii="Times New Roman" w:eastAsia="Times New Roman" w:hAnsi="Times New Roman" w:cs="Times New Roman"/>
-          <w:i/>
-        </w:rPr>
-        <w:t xml:space="preserve"> </w:t>
-      </w:r>
-      <w:r>
-        <w:rPr>
-          <w:rFonts w:ascii="Times New Roman" w:eastAsia="Times New Roman" w:hAnsi="Times New Roman" w:cs="Times New Roman"/>
-          <w:i/>
-        </w:rPr>
-        <w:t xml:space="preserve">  </w:t>
-      </w:r>
-      <w:r>
-        <w:rPr>
-          <w:rFonts w:ascii="Times New Roman" w:eastAsia="Times New Roman" w:hAnsi="Times New Roman" w:cs="Times New Roman"/>
-          <w:i/>
-          <w:highlight w:val="yellow"/>
-        </w:rPr>
-        <w:t>[Name and ID of other group members]</w:t>
+        </w:rPr>
+      </w:pPr>
+      <w:r>
+        <w:rPr>
+          <w:rFonts w:ascii="Times New Roman" w:eastAsia="Times New Roman" w:hAnsi="Times New Roman" w:cs="Times New Roman"/>
+        </w:rPr>
+        <w:tab/>
+        <w:t xml:space="preserve">         Haider Abid                  </w:t>
+      </w:r>
+      <w:r>
+        <w:rPr>
+          <w:rFonts w:ascii="Times New Roman" w:eastAsia="Times New Roman" w:hAnsi="Times New Roman" w:cs="Times New Roman"/>
+        </w:rPr>
+        <w:t>23081929</w:t>
       </w:r>
     </w:p>
     <w:p>

</xml_diff>

<commit_message>
1st section complete final report
</commit_message>
<xml_diff>
--- a/7COM1079_Final report_2.12.24-2.docx
+++ b/7COM1079_Final report_2.12.24-2.docx
@@ -276,6 +276,12 @@
         </w:rPr>
         <w:t>23081929</w:t>
       </w:r>
+      <w:r>
+        <w:rPr>
+          <w:rFonts w:ascii="Times New Roman" w:eastAsia="Times New Roman" w:hAnsi="Times New Roman" w:cs="Times New Roman"/>
+        </w:rPr>
+        <w:t xml:space="preserve"> </w:t>
+      </w:r>
     </w:p>
     <w:p>
       <w:pPr>
@@ -525,15 +531,6 @@
           <w:rFonts w:ascii="Times New Roman" w:eastAsia="Times New Roman" w:hAnsi="Times New Roman" w:cs="Times New Roman"/>
         </w:rPr>
         <w:t xml:space="preserve"> </w:t>
-      </w:r>
-      <w:r>
-        <w:rPr>
-          <w:rFonts w:ascii="Times New Roman" w:eastAsia="Times New Roman" w:hAnsi="Times New Roman" w:cs="Times New Roman"/>
-          <w:i/>
-          <w:iCs/>
-          <w:highlight w:val="yellow"/>
-        </w:rPr>
-        <w:t>add page numbers here</w:t>
       </w:r>
     </w:p>
     <w:p>
@@ -3629,6 +3626,510 @@
         </w:rPr>
         <w:t xml:space="preserve"> log output. </w:t>
       </w:r>
+    </w:p>
+    <w:p>
+      <w:pPr>
+        <w:rPr>
+          <w:rFonts w:ascii="Times New Roman" w:eastAsia="Times New Roman" w:hAnsi="Times New Roman" w:cs="Times New Roman"/>
+        </w:rPr>
+      </w:pPr>
+    </w:p>
+    <w:p>
+      <w:pPr>
+        <w:rPr>
+          <w:rFonts w:ascii="Times New Roman" w:eastAsia="Times New Roman" w:hAnsi="Times New Roman" w:cs="Times New Roman"/>
+        </w:rPr>
+      </w:pPr>
+    </w:p>
+    <w:p>
+      <w:pPr>
+        <w:rPr>
+          <w:rFonts w:ascii="Times New Roman" w:eastAsia="Times New Roman" w:hAnsi="Times New Roman" w:cs="Times New Roman"/>
+        </w:rPr>
+      </w:pPr>
+    </w:p>
+    <w:p>
+      <w:pPr>
+        <w:rPr>
+          <w:rFonts w:ascii="Times New Roman" w:eastAsia="Times New Roman" w:hAnsi="Times New Roman" w:cs="Times New Roman"/>
+        </w:rPr>
+      </w:pPr>
+    </w:p>
+    <w:p>
+      <w:pPr>
+        <w:rPr>
+          <w:rFonts w:ascii="Times New Roman" w:eastAsia="Times New Roman" w:hAnsi="Times New Roman" w:cs="Times New Roman"/>
+        </w:rPr>
+      </w:pPr>
+    </w:p>
+    <w:p>
+      <w:pPr>
+        <w:rPr>
+          <w:rFonts w:ascii="Times New Roman" w:eastAsia="Times New Roman" w:hAnsi="Times New Roman" w:cs="Times New Roman"/>
+        </w:rPr>
+      </w:pPr>
+      <w:r>
+        <w:rPr>
+          <w:rFonts w:ascii="Times New Roman" w:eastAsia="Times New Roman" w:hAnsi="Times New Roman" w:cs="Times New Roman"/>
+        </w:rPr>
+        <w:lastRenderedPageBreak/>
+        <w:t>1.Introduction</w:t>
+      </w:r>
+    </w:p>
+    <w:p>
+      <w:pPr>
+        <w:rPr>
+          <w:rFonts w:ascii="Times New Roman" w:eastAsia="Times New Roman" w:hAnsi="Times New Roman" w:cs="Times New Roman"/>
+        </w:rPr>
+      </w:pPr>
+    </w:p>
+    <w:p>
+      <w:pPr>
+        <w:rPr>
+          <w:rFonts w:ascii="Times New Roman" w:eastAsia="Times New Roman" w:hAnsi="Times New Roman" w:cs="Times New Roman"/>
+        </w:rPr>
+      </w:pPr>
+      <w:r>
+        <w:rPr>
+          <w:rFonts w:ascii="Times New Roman" w:eastAsia="Times New Roman" w:hAnsi="Times New Roman" w:cs="Times New Roman"/>
+        </w:rPr>
+        <w:t>1.1 Problem Statement and research motivation</w:t>
+      </w:r>
+    </w:p>
+    <w:p>
+      <w:pPr>
+        <w:rPr>
+          <w:rFonts w:ascii="Times New Roman" w:eastAsia="Times New Roman" w:hAnsi="Times New Roman" w:cs="Times New Roman"/>
+          <w:lang w:val="en-US"/>
+        </w:rPr>
+      </w:pPr>
+      <w:r>
+        <w:rPr>
+          <w:rFonts w:ascii="Times New Roman" w:eastAsia="Times New Roman" w:hAnsi="Times New Roman" w:cs="Times New Roman"/>
+          <w:lang w:val="en-US"/>
+        </w:rPr>
+        <w:t>This dataset is interesting to us because it shows how, over the years, technological advancements in medical care have affected the average length of stay at a hospital.</w:t>
+      </w:r>
+    </w:p>
+    <w:p>
+      <w:pPr>
+        <w:rPr>
+          <w:rFonts w:ascii="Times New Roman" w:eastAsia="Times New Roman" w:hAnsi="Times New Roman" w:cs="Times New Roman"/>
+          <w:lang w:val="en-US"/>
+        </w:rPr>
+      </w:pPr>
+      <w:r>
+        <w:rPr>
+          <w:rFonts w:ascii="Times New Roman" w:eastAsia="Times New Roman" w:hAnsi="Times New Roman" w:cs="Times New Roman"/>
+          <w:lang w:val="en-US"/>
+        </w:rPr>
+        <w:t>1.2 The Data Set</w:t>
+      </w:r>
+    </w:p>
+    <w:p>
+      <w:pPr>
+        <w:rPr>
+          <w:rFonts w:ascii="Times New Roman" w:eastAsia="Times New Roman" w:hAnsi="Times New Roman" w:cs="Times New Roman"/>
+          <w:lang w:val="en-US"/>
+        </w:rPr>
+      </w:pPr>
+    </w:p>
+    <w:p>
+      <w:pPr>
+        <w:rPr>
+          <w:rFonts w:ascii="Times New Roman" w:eastAsia="Times New Roman" w:hAnsi="Times New Roman" w:cs="Times New Roman"/>
+          <w:lang w:val="en-US"/>
+        </w:rPr>
+      </w:pPr>
+      <w:r>
+        <w:rPr>
+          <w:rFonts w:ascii="Times New Roman" w:eastAsia="Times New Roman" w:hAnsi="Times New Roman" w:cs="Times New Roman"/>
+          <w:lang w:val="en-US"/>
+        </w:rPr>
+        <w:t>This dataset is interesting to us because it shows how, over the years, technological advancements in medical care have affected the average length of stay at a hospital.</w:t>
+      </w:r>
+      <w:r>
+        <w:rPr>
+          <w:rFonts w:ascii="Times New Roman" w:eastAsia="Times New Roman" w:hAnsi="Times New Roman" w:cs="Times New Roman"/>
+          <w:lang w:val="en-US"/>
+        </w:rPr>
+        <w:br/>
+      </w:r>
+      <w:r>
+        <w:rPr>
+          <w:rFonts w:ascii="Times New Roman" w:eastAsia="Times New Roman" w:hAnsi="Times New Roman" w:cs="Times New Roman"/>
+          <w:lang w:val="en-US"/>
+        </w:rPr>
+        <w:br/>
+      </w:r>
+      <w:r>
+        <w:rPr>
+          <w:rFonts w:ascii="Times New Roman" w:eastAsia="Times New Roman" w:hAnsi="Times New Roman" w:cs="Times New Roman"/>
+          <w:lang w:val="en-US"/>
+        </w:rPr>
+        <w:br/>
+      </w:r>
+      <w:proofErr w:type="gramStart"/>
+      <w:r>
+        <w:rPr>
+          <w:rFonts w:ascii="Times New Roman" w:eastAsia="Times New Roman" w:hAnsi="Times New Roman" w:cs="Times New Roman"/>
+          <w:lang w:val="en-US"/>
+        </w:rPr>
+        <w:t>Our  Independent</w:t>
+      </w:r>
+      <w:proofErr w:type="gramEnd"/>
+      <w:r>
+        <w:rPr>
+          <w:rFonts w:ascii="Times New Roman" w:eastAsia="Times New Roman" w:hAnsi="Times New Roman" w:cs="Times New Roman"/>
+          <w:lang w:val="en-US"/>
+        </w:rPr>
+        <w:t xml:space="preserve"> variable is: Subject </w:t>
+      </w:r>
+      <w:r>
+        <w:rPr>
+          <w:rFonts w:ascii="Times New Roman" w:eastAsia="Times New Roman" w:hAnsi="Times New Roman" w:cs="Times New Roman"/>
+          <w:lang w:val="en-US"/>
+        </w:rPr>
+        <w:br/>
+        <w:t xml:space="preserve">                   This  Independent variable datatype is: Nominal.</w:t>
+      </w:r>
+      <w:r>
+        <w:rPr>
+          <w:rFonts w:ascii="Times New Roman" w:eastAsia="Times New Roman" w:hAnsi="Times New Roman" w:cs="Times New Roman"/>
+          <w:lang w:val="en-US"/>
+        </w:rPr>
+        <w:br/>
+      </w:r>
+      <w:r>
+        <w:rPr>
+          <w:rFonts w:ascii="Times New Roman" w:eastAsia="Times New Roman" w:hAnsi="Times New Roman" w:cs="Times New Roman"/>
+          <w:lang w:val="en-US"/>
+        </w:rPr>
+        <w:br/>
+        <w:t>Our Dependent variable is: Value</w:t>
+      </w:r>
+      <w:r>
+        <w:rPr>
+          <w:rFonts w:ascii="Times New Roman" w:eastAsia="Times New Roman" w:hAnsi="Times New Roman" w:cs="Times New Roman"/>
+          <w:lang w:val="en-US"/>
+        </w:rPr>
+        <w:br/>
+        <w:t xml:space="preserve">                   This Dependent variable datatype is: Interval</w:t>
+      </w:r>
+    </w:p>
+    <w:p>
+      <w:pPr>
+        <w:rPr>
+          <w:rFonts w:ascii="Times New Roman" w:eastAsia="Times New Roman" w:hAnsi="Times New Roman" w:cs="Times New Roman"/>
+          <w:lang w:val="en-US"/>
+        </w:rPr>
+      </w:pPr>
+    </w:p>
+    <w:p>
+      <w:pPr>
+        <w:rPr>
+          <w:rFonts w:ascii="Times New Roman" w:eastAsia="Times New Roman" w:hAnsi="Times New Roman" w:cs="Times New Roman"/>
+          <w:lang w:val="en-US"/>
+        </w:rPr>
+      </w:pPr>
+      <w:r>
+        <w:rPr>
+          <w:rFonts w:ascii="Times New Roman" w:eastAsia="Times New Roman" w:hAnsi="Times New Roman" w:cs="Times New Roman"/>
+          <w:lang w:val="en-US"/>
+        </w:rPr>
+        <w:t>1.3 Research Question</w:t>
+      </w:r>
+    </w:p>
+    <w:p>
+      <w:pPr>
+        <w:rPr>
+          <w:rFonts w:ascii="Times New Roman" w:eastAsia="Times New Roman" w:hAnsi="Times New Roman" w:cs="Times New Roman"/>
+        </w:rPr>
+      </w:pPr>
+    </w:p>
+    <w:p>
+      <w:pPr>
+        <w:rPr>
+          <w:rFonts w:ascii="Times New Roman" w:eastAsia="Times New Roman" w:hAnsi="Times New Roman" w:cs="Times New Roman"/>
+          <w:b/>
+          <w:bCs/>
+          <w:lang w:val="en-US"/>
+        </w:rPr>
+      </w:pPr>
+      <w:r>
+        <w:rPr>
+          <w:rFonts w:ascii="Times New Roman" w:eastAsia="Times New Roman" w:hAnsi="Times New Roman" w:cs="Times New Roman"/>
+        </w:rPr>
+        <w:t xml:space="preserve">Research </w:t>
+      </w:r>
+      <w:proofErr w:type="gramStart"/>
+      <w:r>
+        <w:rPr>
+          <w:rFonts w:ascii="Times New Roman" w:eastAsia="Times New Roman" w:hAnsi="Times New Roman" w:cs="Times New Roman"/>
+        </w:rPr>
+        <w:t>Question :</w:t>
+      </w:r>
+      <w:proofErr w:type="gramEnd"/>
+      <w:r>
+        <w:rPr>
+          <w:rFonts w:ascii="Times New Roman" w:eastAsia="Times New Roman" w:hAnsi="Times New Roman" w:cs="Times New Roman"/>
+        </w:rPr>
+        <w:t xml:space="preserve">- </w:t>
+      </w:r>
+      <w:r>
+        <w:rPr>
+          <w:rFonts w:ascii="Times New Roman" w:eastAsia="Times New Roman" w:hAnsi="Times New Roman" w:cs="Times New Roman"/>
+          <w:b/>
+          <w:bCs/>
+          <w:lang w:val="en-US"/>
+        </w:rPr>
+        <w:t>How does the average length of hospital stay differ between patients admitted for an acute care and childbirth care?”</w:t>
+      </w:r>
+    </w:p>
+    <w:p>
+      <w:pPr>
+        <w:rPr>
+          <w:rFonts w:ascii="Times New Roman" w:eastAsia="Times New Roman" w:hAnsi="Times New Roman" w:cs="Times New Roman"/>
+          <w:b/>
+          <w:bCs/>
+          <w:lang w:val="en-US"/>
+        </w:rPr>
+      </w:pPr>
+    </w:p>
+    <w:p>
+      <w:pPr>
+        <w:rPr>
+          <w:rFonts w:ascii="Times New Roman" w:eastAsia="Times New Roman" w:hAnsi="Times New Roman" w:cs="Times New Roman"/>
+        </w:rPr>
+      </w:pPr>
+      <w:r>
+        <w:rPr>
+          <w:rFonts w:ascii="Times New Roman" w:eastAsia="Times New Roman" w:hAnsi="Times New Roman" w:cs="Times New Roman"/>
+          <w:lang w:val="en-US"/>
+        </w:rPr>
+        <w:t xml:space="preserve">1.4 Null Hypothesis </w:t>
+      </w:r>
+      <w:proofErr w:type="gramStart"/>
+      <w:r>
+        <w:rPr>
+          <w:rFonts w:ascii="Times New Roman" w:eastAsia="Times New Roman" w:hAnsi="Times New Roman" w:cs="Times New Roman"/>
+          <w:lang w:val="en-US"/>
+        </w:rPr>
+        <w:t>And</w:t>
+      </w:r>
+      <w:proofErr w:type="gramEnd"/>
+      <w:r>
+        <w:rPr>
+          <w:rFonts w:ascii="Times New Roman" w:eastAsia="Times New Roman" w:hAnsi="Times New Roman" w:cs="Times New Roman"/>
+          <w:lang w:val="en-US"/>
+        </w:rPr>
+        <w:t xml:space="preserve"> Alternative Hypothesis</w:t>
+      </w:r>
+      <w:r>
+        <w:rPr>
+          <w:rFonts w:ascii="Times New Roman" w:eastAsia="Times New Roman" w:hAnsi="Times New Roman" w:cs="Times New Roman"/>
+          <w:lang w:val="en-US"/>
+        </w:rPr>
+        <w:br/>
+      </w:r>
+    </w:p>
+    <w:p>
+      <w:pPr>
+        <w:rPr>
+          <w:rFonts w:ascii="Times New Roman" w:eastAsia="Times New Roman" w:hAnsi="Times New Roman" w:cs="Times New Roman"/>
+          <w:lang w:val="en-US"/>
+        </w:rPr>
+      </w:pPr>
+      <w:r>
+        <w:rPr>
+          <w:rFonts w:ascii="Times New Roman" w:eastAsia="Times New Roman" w:hAnsi="Times New Roman" w:cs="Times New Roman"/>
+          <w:lang w:val="en-US"/>
+        </w:rPr>
+        <w:t>Null hypothesis (H0): There is no difference in the mean of the hospital stay between acute care and childbirth care.</w:t>
+      </w:r>
+      <w:r>
+        <w:rPr>
+          <w:rFonts w:ascii="Times New Roman" w:eastAsia="Times New Roman" w:hAnsi="Times New Roman" w:cs="Times New Roman"/>
+          <w:lang w:val="en-US"/>
+        </w:rPr>
+        <w:br/>
+      </w:r>
+      <w:r>
+        <w:rPr>
+          <w:rFonts w:ascii="Times New Roman" w:eastAsia="Times New Roman" w:hAnsi="Times New Roman" w:cs="Times New Roman"/>
+          <w:lang w:val="en-US"/>
+        </w:rPr>
+        <w:br/>
+        <w:t>Alt hypothesis (H1):  There is a difference in the mean of the hospital stay between acute care and childbirth care.</w:t>
+      </w:r>
+    </w:p>
+    <w:p>
+      <w:pPr>
+        <w:rPr>
+          <w:rFonts w:ascii="Times New Roman" w:eastAsia="Times New Roman" w:hAnsi="Times New Roman" w:cs="Times New Roman"/>
+          <w:lang w:val="en-US"/>
+        </w:rPr>
+      </w:pPr>
+    </w:p>
+    <w:p>
+      <w:pPr>
+        <w:rPr>
+          <w:rFonts w:ascii="Times New Roman" w:eastAsia="Times New Roman" w:hAnsi="Times New Roman" w:cs="Times New Roman"/>
+          <w:lang w:val="en-US"/>
+        </w:rPr>
+      </w:pPr>
+    </w:p>
+    <w:p>
+      <w:pPr>
+        <w:rPr>
+          <w:rFonts w:ascii="Times New Roman" w:eastAsia="Times New Roman" w:hAnsi="Times New Roman" w:cs="Times New Roman"/>
+          <w:lang w:val="en-US"/>
+        </w:rPr>
+      </w:pPr>
+    </w:p>
+    <w:p>
+      <w:pPr>
+        <w:rPr>
+          <w:rFonts w:ascii="Times New Roman" w:eastAsia="Times New Roman" w:hAnsi="Times New Roman" w:cs="Times New Roman"/>
+          <w:lang w:val="en-US"/>
+        </w:rPr>
+      </w:pPr>
+    </w:p>
+    <w:p>
+      <w:pPr>
+        <w:rPr>
+          <w:rFonts w:ascii="Times New Roman" w:eastAsia="Times New Roman" w:hAnsi="Times New Roman" w:cs="Times New Roman"/>
+          <w:lang w:val="en-US"/>
+        </w:rPr>
+      </w:pPr>
+    </w:p>
+    <w:p>
+      <w:pPr>
+        <w:rPr>
+          <w:rFonts w:ascii="Times New Roman" w:eastAsia="Times New Roman" w:hAnsi="Times New Roman" w:cs="Times New Roman"/>
+          <w:lang w:val="en-US"/>
+        </w:rPr>
+      </w:pPr>
+    </w:p>
+    <w:p>
+      <w:pPr>
+        <w:rPr>
+          <w:rFonts w:ascii="Times New Roman" w:eastAsia="Times New Roman" w:hAnsi="Times New Roman" w:cs="Times New Roman"/>
+          <w:lang w:val="en-US"/>
+        </w:rPr>
+      </w:pPr>
+    </w:p>
+    <w:p>
+      <w:pPr>
+        <w:rPr>
+          <w:rFonts w:ascii="Times New Roman" w:eastAsia="Times New Roman" w:hAnsi="Times New Roman" w:cs="Times New Roman"/>
+          <w:lang w:val="en-US"/>
+        </w:rPr>
+      </w:pPr>
+    </w:p>
+    <w:p>
+      <w:pPr>
+        <w:rPr>
+          <w:rFonts w:ascii="Times New Roman" w:eastAsia="Times New Roman" w:hAnsi="Times New Roman" w:cs="Times New Roman"/>
+          <w:lang w:val="en-US"/>
+        </w:rPr>
+      </w:pPr>
+    </w:p>
+    <w:p>
+      <w:pPr>
+        <w:rPr>
+          <w:rFonts w:ascii="Times New Roman" w:eastAsia="Times New Roman" w:hAnsi="Times New Roman" w:cs="Times New Roman"/>
+          <w:lang w:val="en-US"/>
+        </w:rPr>
+      </w:pPr>
+    </w:p>
+    <w:p>
+      <w:pPr>
+        <w:rPr>
+          <w:rFonts w:ascii="Times New Roman" w:eastAsia="Times New Roman" w:hAnsi="Times New Roman" w:cs="Times New Roman"/>
+          <w:lang w:val="en-US"/>
+        </w:rPr>
+      </w:pPr>
+    </w:p>
+    <w:p>
+      <w:pPr>
+        <w:rPr>
+          <w:rFonts w:ascii="Times New Roman" w:eastAsia="Times New Roman" w:hAnsi="Times New Roman" w:cs="Times New Roman"/>
+          <w:lang w:val="en-US"/>
+        </w:rPr>
+      </w:pPr>
+    </w:p>
+    <w:p>
+      <w:pPr>
+        <w:rPr>
+          <w:rFonts w:ascii="Times New Roman" w:eastAsia="Times New Roman" w:hAnsi="Times New Roman" w:cs="Times New Roman"/>
+          <w:lang w:val="en-US"/>
+        </w:rPr>
+      </w:pPr>
+    </w:p>
+    <w:p>
+      <w:pPr>
+        <w:rPr>
+          <w:rFonts w:ascii="Times New Roman" w:eastAsia="Times New Roman" w:hAnsi="Times New Roman" w:cs="Times New Roman"/>
+          <w:lang w:val="en-US"/>
+        </w:rPr>
+      </w:pPr>
+    </w:p>
+    <w:p>
+      <w:pPr>
+        <w:rPr>
+          <w:rFonts w:ascii="Times New Roman" w:eastAsia="Times New Roman" w:hAnsi="Times New Roman" w:cs="Times New Roman"/>
+          <w:lang w:val="en-US"/>
+        </w:rPr>
+      </w:pPr>
+    </w:p>
+    <w:p>
+      <w:pPr>
+        <w:rPr>
+          <w:rFonts w:ascii="Times New Roman" w:eastAsia="Times New Roman" w:hAnsi="Times New Roman" w:cs="Times New Roman"/>
+          <w:lang w:val="en-US"/>
+        </w:rPr>
+      </w:pPr>
+    </w:p>
+    <w:p>
+      <w:pPr>
+        <w:rPr>
+          <w:rFonts w:ascii="Times New Roman" w:eastAsia="Times New Roman" w:hAnsi="Times New Roman" w:cs="Times New Roman"/>
+          <w:lang w:val="en-US"/>
+        </w:rPr>
+      </w:pPr>
+    </w:p>
+    <w:p>
+      <w:pPr>
+        <w:rPr>
+          <w:rFonts w:ascii="Times New Roman" w:eastAsia="Times New Roman" w:hAnsi="Times New Roman" w:cs="Times New Roman"/>
+          <w:lang w:val="en-US"/>
+        </w:rPr>
+      </w:pPr>
+    </w:p>
+    <w:p>
+      <w:pPr>
+        <w:rPr>
+          <w:rFonts w:ascii="Times New Roman" w:eastAsia="Times New Roman" w:hAnsi="Times New Roman" w:cs="Times New Roman"/>
+          <w:lang w:val="en-US"/>
+        </w:rPr>
+      </w:pPr>
+    </w:p>
+    <w:p>
+      <w:pPr>
+        <w:rPr>
+          <w:rFonts w:ascii="Times New Roman" w:eastAsia="Times New Roman" w:hAnsi="Times New Roman" w:cs="Times New Roman"/>
+          <w:lang w:val="en-US"/>
+        </w:rPr>
+      </w:pPr>
+    </w:p>
+    <w:p>
+      <w:pPr>
+        <w:rPr>
+          <w:rFonts w:ascii="Times New Roman" w:eastAsia="Times New Roman" w:hAnsi="Times New Roman" w:cs="Times New Roman"/>
+          <w:lang w:val="en-US"/>
+        </w:rPr>
+      </w:pPr>
     </w:p>
     <w:p>
       <w:pPr>
@@ -7924,7 +8425,6 @@
   <w:style w:type="character" w:default="1" w:styleId="DefaultParagraphFont">
     <w:name w:val="Default Paragraph Font"/>
     <w:uiPriority w:val="1"/>
-    <w:semiHidden/>
     <w:unhideWhenUsed/>
   </w:style>
   <w:style w:type="table" w:default="1" w:styleId="TableNormal">

</xml_diff>

<commit_message>
jaswant's name has been added
</commit_message>
<xml_diff>
--- a/7COM1079_Final report_2.12.24-2.docx
+++ b/7COM1079_Final report_2.12.24-2.docx
@@ -281,6 +281,34 @@
           <w:rFonts w:ascii="Times New Roman" w:eastAsia="Times New Roman" w:hAnsi="Times New Roman" w:cs="Times New Roman"/>
         </w:rPr>
         <w:t xml:space="preserve"> </w:t>
+      </w:r>
+    </w:p>
+    <w:p>
+      <w:pPr>
+        <w:rPr>
+          <w:rFonts w:ascii="Times New Roman" w:eastAsia="Times New Roman" w:hAnsi="Times New Roman" w:cs="Times New Roman"/>
+        </w:rPr>
+      </w:pPr>
+      <w:r>
+        <w:rPr>
+          <w:rFonts w:ascii="Times New Roman" w:eastAsia="Times New Roman" w:hAnsi="Times New Roman" w:cs="Times New Roman"/>
+        </w:rPr>
+        <w:tab/>
+        <w:t xml:space="preserve">         Jeswanth Kumar </w:t>
+      </w:r>
+      <w:proofErr w:type="spellStart"/>
+      <w:r>
+        <w:rPr>
+          <w:rFonts w:ascii="Times New Roman" w:eastAsia="Times New Roman" w:hAnsi="Times New Roman" w:cs="Times New Roman"/>
+        </w:rPr>
+        <w:t>Botcha</w:t>
+      </w:r>
+      <w:proofErr w:type="spellEnd"/>
+      <w:r>
+        <w:rPr>
+          <w:rFonts w:ascii="Times New Roman" w:eastAsia="Times New Roman" w:hAnsi="Times New Roman" w:cs="Times New Roman"/>
+        </w:rPr>
+        <w:t xml:space="preserve">  </w:t>
       </w:r>
     </w:p>
     <w:p>
@@ -10938,6 +10966,7 @@
   <w:style w:type="character" w:default="1" w:styleId="DefaultParagraphFont">
     <w:name w:val="Default Paragraph Font"/>
     <w:uiPriority w:val="1"/>
+    <w:semiHidden/>
     <w:unhideWhenUsed/>
   </w:style>
   <w:style w:type="table" w:default="1" w:styleId="TableNormal">

</xml_diff>

<commit_message>
roughly wrote a few points .
</commit_message>
<xml_diff>
--- a/7COM1079_Final report_2.12.24-2.docx
+++ b/7COM1079_Final report_2.12.24-2.docx
@@ -159,14 +159,7 @@
         <w:rPr>
           <w:rFonts w:ascii="Times New Roman" w:eastAsia="Times New Roman" w:hAnsi="Times New Roman" w:cs="Times New Roman"/>
         </w:rPr>
-        <w:t xml:space="preserve">Piyush Kumar </w:t>
-      </w:r>
-      <w:proofErr w:type="gramStart"/>
-      <w:r>
-        <w:rPr>
-          <w:rFonts w:ascii="Times New Roman" w:eastAsia="Times New Roman" w:hAnsi="Times New Roman" w:cs="Times New Roman"/>
-        </w:rPr>
-        <w:t xml:space="preserve">Mallick </w:t>
+        <w:t xml:space="preserve">Piyush Kumar Mallick </w:t>
       </w:r>
       <w:r>
         <w:rPr>
@@ -180,7 +173,6 @@
         </w:rPr>
         <w:t>23079409</w:t>
       </w:r>
-      <w:proofErr w:type="gramEnd"/>
     </w:p>
     <w:p>
       <w:pPr>
@@ -3796,22 +3788,7 @@
           <w:lang w:val="en-US"/>
         </w:rPr>
         <w:br/>
-      </w:r>
-      <w:proofErr w:type="gramStart"/>
-      <w:r>
-        <w:rPr>
-          <w:rFonts w:ascii="Times New Roman" w:eastAsia="Times New Roman" w:hAnsi="Times New Roman" w:cs="Times New Roman"/>
-          <w:lang w:val="en-US"/>
-        </w:rPr>
-        <w:t>Our  Independent</w:t>
-      </w:r>
-      <w:proofErr w:type="gramEnd"/>
-      <w:r>
-        <w:rPr>
-          <w:rFonts w:ascii="Times New Roman" w:eastAsia="Times New Roman" w:hAnsi="Times New Roman" w:cs="Times New Roman"/>
-          <w:lang w:val="en-US"/>
-        </w:rPr>
-        <w:t xml:space="preserve"> variable is: Subject </w:t>
+        <w:t xml:space="preserve">Our  Independent variable is: Subject </w:t>
       </w:r>
       <w:r>
         <w:rPr>
@@ -3888,21 +3865,7 @@
         <w:rPr>
           <w:rFonts w:ascii="Times New Roman" w:eastAsia="Times New Roman" w:hAnsi="Times New Roman" w:cs="Times New Roman"/>
         </w:rPr>
-        <w:t xml:space="preserve">Research </w:t>
-      </w:r>
-      <w:proofErr w:type="gramStart"/>
-      <w:r>
-        <w:rPr>
-          <w:rFonts w:ascii="Times New Roman" w:eastAsia="Times New Roman" w:hAnsi="Times New Roman" w:cs="Times New Roman"/>
-        </w:rPr>
-        <w:t>Question :</w:t>
-      </w:r>
-      <w:proofErr w:type="gramEnd"/>
-      <w:r>
-        <w:rPr>
-          <w:rFonts w:ascii="Times New Roman" w:eastAsia="Times New Roman" w:hAnsi="Times New Roman" w:cs="Times New Roman"/>
-        </w:rPr>
-        <w:t xml:space="preserve">- </w:t>
+        <w:t xml:space="preserve">Research Question :- </w:t>
       </w:r>
       <w:r>
         <w:rPr>
@@ -3935,23 +3898,7 @@
           <w:rFonts w:ascii="Times New Roman" w:eastAsia="Times New Roman" w:hAnsi="Times New Roman" w:cs="Times New Roman"/>
           <w:lang w:val="en-US"/>
         </w:rPr>
-        <w:t xml:space="preserve">1.4 Null Hypothesis </w:t>
-      </w:r>
-      <w:proofErr w:type="gramStart"/>
-      <w:r>
-        <w:rPr>
-          <w:rFonts w:ascii="Times New Roman" w:eastAsia="Times New Roman" w:hAnsi="Times New Roman" w:cs="Times New Roman"/>
-          <w:lang w:val="en-US"/>
-        </w:rPr>
-        <w:t>And</w:t>
-      </w:r>
-      <w:proofErr w:type="gramEnd"/>
-      <w:r>
-        <w:rPr>
-          <w:rFonts w:ascii="Times New Roman" w:eastAsia="Times New Roman" w:hAnsi="Times New Roman" w:cs="Times New Roman"/>
-          <w:lang w:val="en-US"/>
-        </w:rPr>
-        <w:t xml:space="preserve"> Alternative Hypothesis</w:t>
+        <w:t>1.4 Null Hypothesis And Alternative Hypothesis</w:t>
       </w:r>
       <w:r>
         <w:rPr>
@@ -4218,6 +4165,194 @@
           <w:rFonts w:ascii="Times New Roman" w:eastAsia="Times New Roman" w:hAnsi="Times New Roman" w:cs="Times New Roman"/>
         </w:rPr>
       </w:pPr>
+      <w:r>
+        <w:rPr>
+          <w:rFonts w:ascii="Times New Roman" w:eastAsia="Times New Roman" w:hAnsi="Times New Roman" w:cs="Times New Roman"/>
+          <w:b/>
+          <w:bCs/>
+        </w:rPr>
+        <w:t>1.</w:t>
+      </w:r>
+      <w:r>
+        <w:rPr>
+          <w:rFonts w:ascii="Times New Roman" w:eastAsia="Times New Roman" w:hAnsi="Times New Roman" w:cs="Times New Roman"/>
+          <w:b/>
+          <w:bCs/>
+        </w:rPr>
+        <w:t>"Length of Stay After Childbirth in 92 Countries and Associated Factors in 30 Low- and Middle-Income Countries: Compilation of Reported Data and a Cross-sectional Analysis from Nationally Representative Surveys"</w:t>
+      </w:r>
+      <w:r>
+        <w:rPr>
+          <w:rFonts w:ascii="Times New Roman" w:eastAsia="Times New Roman" w:hAnsi="Times New Roman" w:cs="Times New Roman"/>
+        </w:rPr>
+        <w:br/>
+      </w:r>
+      <w:r>
+        <w:rPr>
+          <w:rFonts w:ascii="Times New Roman" w:eastAsia="Times New Roman" w:hAnsi="Times New Roman" w:cs="Times New Roman"/>
+          <w:i/>
+          <w:iCs/>
+        </w:rPr>
+        <w:t>Authors</w:t>
+      </w:r>
+      <w:r>
+        <w:rPr>
+          <w:rFonts w:ascii="Times New Roman" w:eastAsia="Times New Roman" w:hAnsi="Times New Roman" w:cs="Times New Roman"/>
+        </w:rPr>
+        <w:t xml:space="preserve">: Campbell, O. M. R., </w:t>
+      </w:r>
+      <w:proofErr w:type="spellStart"/>
+      <w:r>
+        <w:rPr>
+          <w:rFonts w:ascii="Times New Roman" w:eastAsia="Times New Roman" w:hAnsi="Times New Roman" w:cs="Times New Roman"/>
+        </w:rPr>
+        <w:t>Cegolon</w:t>
+      </w:r>
+      <w:proofErr w:type="spellEnd"/>
+      <w:r>
+        <w:rPr>
+          <w:rFonts w:ascii="Times New Roman" w:eastAsia="Times New Roman" w:hAnsi="Times New Roman" w:cs="Times New Roman"/>
+        </w:rPr>
+        <w:t xml:space="preserve">, L., Macleod, D., &amp; </w:t>
+      </w:r>
+      <w:proofErr w:type="spellStart"/>
+      <w:r>
+        <w:rPr>
+          <w:rFonts w:ascii="Times New Roman" w:eastAsia="Times New Roman" w:hAnsi="Times New Roman" w:cs="Times New Roman"/>
+        </w:rPr>
+        <w:t>Benova</w:t>
+      </w:r>
+      <w:proofErr w:type="spellEnd"/>
+      <w:r>
+        <w:rPr>
+          <w:rFonts w:ascii="Times New Roman" w:eastAsia="Times New Roman" w:hAnsi="Times New Roman" w:cs="Times New Roman"/>
+        </w:rPr>
+        <w:t>, L.</w:t>
+      </w:r>
+      <w:r>
+        <w:rPr>
+          <w:rFonts w:ascii="Times New Roman" w:eastAsia="Times New Roman" w:hAnsi="Times New Roman" w:cs="Times New Roman"/>
+        </w:rPr>
+        <w:br/>
+      </w:r>
+      <w:r>
+        <w:rPr>
+          <w:rFonts w:ascii="Times New Roman" w:eastAsia="Times New Roman" w:hAnsi="Times New Roman" w:cs="Times New Roman"/>
+          <w:i/>
+          <w:iCs/>
+        </w:rPr>
+        <w:t>Published in</w:t>
+      </w:r>
+      <w:r>
+        <w:rPr>
+          <w:rFonts w:ascii="Times New Roman" w:eastAsia="Times New Roman" w:hAnsi="Times New Roman" w:cs="Times New Roman"/>
+        </w:rPr>
+        <w:t>: PLOS Medicine, 2016.</w:t>
+      </w:r>
+      <w:r>
+        <w:rPr>
+          <w:rFonts w:ascii="Times New Roman" w:eastAsia="Times New Roman" w:hAnsi="Times New Roman" w:cs="Times New Roman"/>
+        </w:rPr>
+        <w:br/>
+      </w:r>
+      <w:r>
+        <w:rPr>
+          <w:rFonts w:ascii="Times New Roman" w:eastAsia="Times New Roman" w:hAnsi="Times New Roman" w:cs="Times New Roman"/>
+          <w:i/>
+          <w:iCs/>
+        </w:rPr>
+        <w:t>Summary</w:t>
+      </w:r>
+      <w:r>
+        <w:rPr>
+          <w:rFonts w:ascii="Times New Roman" w:eastAsia="Times New Roman" w:hAnsi="Times New Roman" w:cs="Times New Roman"/>
+        </w:rPr>
+        <w:t xml:space="preserve">: This study </w:t>
+      </w:r>
+      <w:proofErr w:type="spellStart"/>
+      <w:r>
+        <w:rPr>
+          <w:rFonts w:ascii="Times New Roman" w:eastAsia="Times New Roman" w:hAnsi="Times New Roman" w:cs="Times New Roman"/>
+        </w:rPr>
+        <w:t>analyzed</w:t>
+      </w:r>
+      <w:proofErr w:type="spellEnd"/>
+      <w:r>
+        <w:rPr>
+          <w:rFonts w:ascii="Times New Roman" w:eastAsia="Times New Roman" w:hAnsi="Times New Roman" w:cs="Times New Roman"/>
+        </w:rPr>
+        <w:t xml:space="preserve"> postpartum hospital stay durations across 92 countries, revealing that the mean length of stay ranged from 1.3 to 6.6 days. Specifically, for singleton vaginal deliveries, stays ranged from 0.5 to 6.2 days, and for </w:t>
+      </w:r>
+      <w:proofErr w:type="spellStart"/>
+      <w:r>
+        <w:rPr>
+          <w:rFonts w:ascii="Times New Roman" w:eastAsia="Times New Roman" w:hAnsi="Times New Roman" w:cs="Times New Roman"/>
+        </w:rPr>
+        <w:t>cesarean</w:t>
+      </w:r>
+      <w:proofErr w:type="spellEnd"/>
+      <w:r>
+        <w:rPr>
+          <w:rFonts w:ascii="Times New Roman" w:eastAsia="Times New Roman" w:hAnsi="Times New Roman" w:cs="Times New Roman"/>
+        </w:rPr>
+        <w:t>-section deliveries, from 2.5 to 9.3 days. The research highlights significant global variations and discusses factors influencing these differences.</w:t>
+      </w:r>
+    </w:p>
+    <w:p>
+      <w:pPr>
+        <w:rPr>
+          <w:rFonts w:ascii="Times New Roman" w:eastAsia="Times New Roman" w:hAnsi="Times New Roman" w:cs="Times New Roman"/>
+        </w:rPr>
+      </w:pPr>
+    </w:p>
+    <w:p>
+      <w:pPr>
+        <w:rPr>
+          <w:rFonts w:ascii="Times New Roman" w:eastAsia="Times New Roman" w:hAnsi="Times New Roman" w:cs="Times New Roman"/>
+        </w:rPr>
+      </w:pPr>
+      <w:r>
+        <w:rPr>
+          <w:rFonts w:ascii="Times New Roman" w:eastAsia="Times New Roman" w:hAnsi="Times New Roman" w:cs="Times New Roman"/>
+        </w:rPr>
+        <w:t>2. study related to length of stay in acute conditions in countries</w:t>
+      </w:r>
+    </w:p>
+    <w:p>
+      <w:pPr>
+        <w:rPr>
+          <w:rFonts w:ascii="Times New Roman" w:eastAsia="Times New Roman" w:hAnsi="Times New Roman" w:cs="Times New Roman"/>
+        </w:rPr>
+      </w:pPr>
+    </w:p>
+    <w:p>
+      <w:pPr>
+        <w:rPr>
+          <w:rFonts w:ascii="Times New Roman" w:eastAsia="Times New Roman" w:hAnsi="Times New Roman" w:cs="Times New Roman"/>
+        </w:rPr>
+      </w:pPr>
+    </w:p>
+    <w:p>
+      <w:pPr>
+        <w:rPr>
+          <w:rFonts w:ascii="Times New Roman" w:eastAsia="Times New Roman" w:hAnsi="Times New Roman" w:cs="Times New Roman"/>
+        </w:rPr>
+      </w:pPr>
+      <w:r>
+        <w:rPr>
+          <w:rFonts w:ascii="Times New Roman" w:eastAsia="Times New Roman" w:hAnsi="Times New Roman" w:cs="Times New Roman"/>
+        </w:rPr>
+        <w:t>3.”</w:t>
+      </w:r>
+      <w:r>
+        <w:t xml:space="preserve"> </w:t>
+      </w:r>
+      <w:r>
+        <w:rPr>
+          <w:rFonts w:ascii="Times New Roman" w:eastAsia="Times New Roman" w:hAnsi="Times New Roman" w:cs="Times New Roman"/>
+        </w:rPr>
+        <w:t>Postpartum Length of Hospital Stay Among Obstetric Patients in a Tertiary Care Centre in Eastern Nepal: A Cross-Sectional Study"</w:t>
+      </w:r>
     </w:p>
     <w:p>
       <w:pPr>
@@ -4343,214 +4478,121 @@
           <w:rFonts w:ascii="Times New Roman" w:eastAsia="Times New Roman" w:hAnsi="Times New Roman" w:cs="Times New Roman"/>
         </w:rPr>
       </w:pPr>
-    </w:p>
-    <w:p>
-      <w:pPr>
-        <w:rPr>
-          <w:rFonts w:ascii="Times New Roman" w:eastAsia="Times New Roman" w:hAnsi="Times New Roman" w:cs="Times New Roman"/>
-        </w:rPr>
-      </w:pPr>
-    </w:p>
-    <w:p>
-      <w:pPr>
-        <w:rPr>
-          <w:rFonts w:ascii="Times New Roman" w:eastAsia="Times New Roman" w:hAnsi="Times New Roman" w:cs="Times New Roman"/>
-        </w:rPr>
-      </w:pPr>
-    </w:p>
-    <w:p>
-      <w:pPr>
-        <w:rPr>
-          <w:rFonts w:ascii="Times New Roman" w:eastAsia="Times New Roman" w:hAnsi="Times New Roman" w:cs="Times New Roman"/>
-        </w:rPr>
-      </w:pPr>
-    </w:p>
-    <w:p>
-      <w:pPr>
-        <w:rPr>
-          <w:rFonts w:ascii="Times New Roman" w:eastAsia="Times New Roman" w:hAnsi="Times New Roman" w:cs="Times New Roman"/>
-        </w:rPr>
-      </w:pPr>
-    </w:p>
-    <w:p>
-      <w:pPr>
-        <w:rPr>
-          <w:rFonts w:ascii="Times New Roman" w:eastAsia="Times New Roman" w:hAnsi="Times New Roman" w:cs="Times New Roman"/>
-        </w:rPr>
-      </w:pPr>
-    </w:p>
-    <w:p>
-      <w:pPr>
-        <w:rPr>
-          <w:rFonts w:ascii="Times New Roman" w:eastAsia="Times New Roman" w:hAnsi="Times New Roman" w:cs="Times New Roman"/>
-        </w:rPr>
-      </w:pPr>
-    </w:p>
-    <w:p>
-      <w:pPr>
-        <w:rPr>
-          <w:rFonts w:ascii="Times New Roman" w:eastAsia="Times New Roman" w:hAnsi="Times New Roman" w:cs="Times New Roman"/>
-        </w:rPr>
-      </w:pPr>
-    </w:p>
-    <w:p>
-      <w:pPr>
-        <w:rPr>
-          <w:rFonts w:ascii="Times New Roman" w:eastAsia="Times New Roman" w:hAnsi="Times New Roman" w:cs="Times New Roman"/>
-        </w:rPr>
-      </w:pPr>
-    </w:p>
-    <w:p>
-      <w:pPr>
-        <w:rPr>
-          <w:rFonts w:ascii="Times New Roman" w:eastAsia="Times New Roman" w:hAnsi="Times New Roman" w:cs="Times New Roman"/>
-        </w:rPr>
-      </w:pPr>
-    </w:p>
-    <w:p>
-      <w:pPr>
-        <w:rPr>
-          <w:rFonts w:ascii="Times New Roman" w:eastAsia="Times New Roman" w:hAnsi="Times New Roman" w:cs="Times New Roman"/>
-        </w:rPr>
-      </w:pPr>
-    </w:p>
-    <w:p>
-      <w:pPr>
-        <w:rPr>
-          <w:rFonts w:ascii="Times New Roman" w:eastAsia="Times New Roman" w:hAnsi="Times New Roman" w:cs="Times New Roman"/>
-        </w:rPr>
-      </w:pPr>
-    </w:p>
-    <w:p>
-      <w:pPr>
-        <w:rPr>
-          <w:rFonts w:ascii="Times New Roman" w:eastAsia="Times New Roman" w:hAnsi="Times New Roman" w:cs="Times New Roman"/>
-        </w:rPr>
-      </w:pPr>
-    </w:p>
-    <w:p>
-      <w:pPr>
-        <w:rPr>
-          <w:rFonts w:ascii="Times New Roman" w:eastAsia="Times New Roman" w:hAnsi="Times New Roman" w:cs="Times New Roman"/>
-        </w:rPr>
-      </w:pPr>
-    </w:p>
-    <w:p>
-      <w:pPr>
-        <w:rPr>
-          <w:rFonts w:ascii="Times New Roman" w:eastAsia="Times New Roman" w:hAnsi="Times New Roman" w:cs="Times New Roman"/>
-        </w:rPr>
-      </w:pPr>
-    </w:p>
-    <w:p>
-      <w:pPr>
-        <w:rPr>
-          <w:rFonts w:ascii="Times New Roman" w:eastAsia="Times New Roman" w:hAnsi="Times New Roman" w:cs="Times New Roman"/>
-        </w:rPr>
-      </w:pPr>
-    </w:p>
-    <w:p>
-      <w:pPr>
-        <w:rPr>
-          <w:rFonts w:ascii="Times New Roman" w:eastAsia="Times New Roman" w:hAnsi="Times New Roman" w:cs="Times New Roman"/>
-        </w:rPr>
-      </w:pPr>
-    </w:p>
-    <w:p>
-      <w:pPr>
-        <w:rPr>
-          <w:rFonts w:ascii="Times New Roman" w:eastAsia="Times New Roman" w:hAnsi="Times New Roman" w:cs="Times New Roman"/>
-        </w:rPr>
-      </w:pPr>
-    </w:p>
-    <w:p>
-      <w:pPr>
-        <w:rPr>
-          <w:rFonts w:ascii="Times New Roman" w:eastAsia="Times New Roman" w:hAnsi="Times New Roman" w:cs="Times New Roman"/>
-        </w:rPr>
-      </w:pPr>
-    </w:p>
-    <w:p>
-      <w:pPr>
-        <w:rPr>
-          <w:rFonts w:ascii="Times New Roman" w:eastAsia="Times New Roman" w:hAnsi="Times New Roman" w:cs="Times New Roman"/>
-        </w:rPr>
-      </w:pPr>
-    </w:p>
-    <w:p>
-      <w:pPr>
-        <w:rPr>
-          <w:rFonts w:ascii="Times New Roman" w:eastAsia="Times New Roman" w:hAnsi="Times New Roman" w:cs="Times New Roman"/>
-        </w:rPr>
-      </w:pPr>
-    </w:p>
-    <w:p>
-      <w:pPr>
-        <w:rPr>
-          <w:rFonts w:ascii="Times New Roman" w:eastAsia="Times New Roman" w:hAnsi="Times New Roman" w:cs="Times New Roman"/>
-        </w:rPr>
-      </w:pPr>
-    </w:p>
-    <w:p>
-      <w:pPr>
-        <w:rPr>
-          <w:rFonts w:ascii="Times New Roman" w:eastAsia="Times New Roman" w:hAnsi="Times New Roman" w:cs="Times New Roman"/>
-        </w:rPr>
-      </w:pPr>
-    </w:p>
-    <w:p>
-      <w:pPr>
-        <w:rPr>
-          <w:rFonts w:ascii="Times New Roman" w:eastAsia="Times New Roman" w:hAnsi="Times New Roman" w:cs="Times New Roman"/>
-        </w:rPr>
-      </w:pPr>
-    </w:p>
-    <w:p>
-      <w:pPr>
-        <w:rPr>
-          <w:rFonts w:ascii="Times New Roman" w:eastAsia="Times New Roman" w:hAnsi="Times New Roman" w:cs="Times New Roman"/>
-        </w:rPr>
-      </w:pPr>
-    </w:p>
-    <w:p>
-      <w:pPr>
-        <w:rPr>
-          <w:rFonts w:ascii="Times New Roman" w:eastAsia="Times New Roman" w:hAnsi="Times New Roman" w:cs="Times New Roman"/>
-        </w:rPr>
-      </w:pPr>
-    </w:p>
-    <w:p>
-      <w:pPr>
-        <w:rPr>
-          <w:rFonts w:ascii="Times New Roman" w:eastAsia="Times New Roman" w:hAnsi="Times New Roman" w:cs="Times New Roman"/>
-        </w:rPr>
-      </w:pPr>
-    </w:p>
-    <w:p>
-      <w:pPr>
-        <w:rPr>
-          <w:rFonts w:ascii="Times New Roman" w:eastAsia="Times New Roman" w:hAnsi="Times New Roman" w:cs="Times New Roman"/>
-        </w:rPr>
-      </w:pPr>
-    </w:p>
-    <w:p>
-      <w:pPr>
-        <w:rPr>
-          <w:rFonts w:ascii="Times New Roman" w:eastAsia="Times New Roman" w:hAnsi="Times New Roman" w:cs="Times New Roman"/>
-        </w:rPr>
-      </w:pPr>
-    </w:p>
-    <w:p>
-      <w:pPr>
-        <w:rPr>
-          <w:rFonts w:ascii="Times New Roman" w:eastAsia="Times New Roman" w:hAnsi="Times New Roman" w:cs="Times New Roman"/>
-        </w:rPr>
-      </w:pPr>
-      <w:r>
-        <w:rPr>
-          <w:rFonts w:ascii="Times New Roman" w:eastAsia="Times New Roman" w:hAnsi="Times New Roman" w:cs="Times New Roman"/>
-        </w:rPr>
-        <w:lastRenderedPageBreak/>
+      <w:r>
+        <w:rPr>
+          <w:rFonts w:ascii="Times New Roman" w:eastAsia="Times New Roman" w:hAnsi="Times New Roman" w:cs="Times New Roman"/>
+        </w:rPr>
+        <w:t xml:space="preserve">This Research Question interests us because in this we get to know how  advancements in medical care ,technologies and practices has affected the average length of stay of patients in acute conditions and in  child birth/ </w:t>
+      </w:r>
+      <w:proofErr w:type="spellStart"/>
+      <w:r>
+        <w:rPr>
+          <w:rFonts w:ascii="Times New Roman" w:eastAsia="Times New Roman" w:hAnsi="Times New Roman" w:cs="Times New Roman"/>
+        </w:rPr>
+        <w:t>post partum</w:t>
+      </w:r>
+      <w:proofErr w:type="spellEnd"/>
+      <w:r>
+        <w:rPr>
+          <w:rFonts w:ascii="Times New Roman" w:eastAsia="Times New Roman" w:hAnsi="Times New Roman" w:cs="Times New Roman"/>
+        </w:rPr>
+        <w:t xml:space="preserve"> stays.</w:t>
+      </w:r>
+    </w:p>
+    <w:p>
+      <w:pPr>
+        <w:rPr>
+          <w:rFonts w:ascii="Times New Roman" w:eastAsia="Times New Roman" w:hAnsi="Times New Roman" w:cs="Times New Roman"/>
+        </w:rPr>
+      </w:pPr>
+    </w:p>
+    <w:p>
+      <w:pPr>
+        <w:rPr>
+          <w:rFonts w:ascii="Times New Roman" w:eastAsia="Times New Roman" w:hAnsi="Times New Roman" w:cs="Times New Roman"/>
+        </w:rPr>
+      </w:pPr>
+    </w:p>
+    <w:p>
+      <w:pPr>
+        <w:rPr>
+          <w:rFonts w:ascii="Times New Roman" w:eastAsia="Times New Roman" w:hAnsi="Times New Roman" w:cs="Times New Roman"/>
+        </w:rPr>
+      </w:pPr>
+    </w:p>
+    <w:p>
+      <w:pPr>
+        <w:rPr>
+          <w:rFonts w:ascii="Times New Roman" w:eastAsia="Times New Roman" w:hAnsi="Times New Roman" w:cs="Times New Roman"/>
+        </w:rPr>
+      </w:pPr>
+    </w:p>
+    <w:p>
+      <w:pPr>
+        <w:rPr>
+          <w:rFonts w:ascii="Times New Roman" w:eastAsia="Times New Roman" w:hAnsi="Times New Roman" w:cs="Times New Roman"/>
+        </w:rPr>
+      </w:pPr>
+    </w:p>
+    <w:p>
+      <w:pPr>
+        <w:rPr>
+          <w:rFonts w:ascii="Times New Roman" w:eastAsia="Times New Roman" w:hAnsi="Times New Roman" w:cs="Times New Roman"/>
+        </w:rPr>
+      </w:pPr>
+    </w:p>
+    <w:p>
+      <w:pPr>
+        <w:rPr>
+          <w:rFonts w:ascii="Times New Roman" w:eastAsia="Times New Roman" w:hAnsi="Times New Roman" w:cs="Times New Roman"/>
+        </w:rPr>
+      </w:pPr>
+    </w:p>
+    <w:p>
+      <w:pPr>
+        <w:rPr>
+          <w:rFonts w:ascii="Times New Roman" w:eastAsia="Times New Roman" w:hAnsi="Times New Roman" w:cs="Times New Roman"/>
+        </w:rPr>
+      </w:pPr>
+    </w:p>
+    <w:p>
+      <w:pPr>
+        <w:rPr>
+          <w:rFonts w:ascii="Times New Roman" w:eastAsia="Times New Roman" w:hAnsi="Times New Roman" w:cs="Times New Roman"/>
+        </w:rPr>
+      </w:pPr>
+    </w:p>
+    <w:p>
+      <w:pPr>
+        <w:rPr>
+          <w:rFonts w:ascii="Times New Roman" w:eastAsia="Times New Roman" w:hAnsi="Times New Roman" w:cs="Times New Roman"/>
+        </w:rPr>
+      </w:pPr>
+    </w:p>
+    <w:p>
+      <w:pPr>
+        <w:rPr>
+          <w:rFonts w:ascii="Times New Roman" w:eastAsia="Times New Roman" w:hAnsi="Times New Roman" w:cs="Times New Roman"/>
+        </w:rPr>
+      </w:pPr>
+    </w:p>
+    <w:p>
+      <w:pPr>
+        <w:rPr>
+          <w:rFonts w:ascii="Times New Roman" w:eastAsia="Times New Roman" w:hAnsi="Times New Roman" w:cs="Times New Roman"/>
+        </w:rPr>
+      </w:pPr>
+    </w:p>
+    <w:p>
+      <w:pPr>
+        <w:rPr>
+          <w:rFonts w:ascii="Times New Roman" w:eastAsia="Times New Roman" w:hAnsi="Times New Roman" w:cs="Times New Roman"/>
+        </w:rPr>
+      </w:pPr>
+      <w:r>
+        <w:rPr>
+          <w:rFonts w:ascii="Times New Roman" w:eastAsia="Times New Roman" w:hAnsi="Times New Roman" w:cs="Times New Roman"/>
+        </w:rPr>
         <w:t>3.Visualization</w:t>
       </w:r>
     </w:p>
@@ -4925,7 +4967,6 @@
         <w:rPr>
           <w:rFonts w:ascii="Times New Roman" w:eastAsia="Times New Roman" w:hAnsi="Times New Roman" w:cs="Times New Roman"/>
         </w:rPr>
-        <w:lastRenderedPageBreak/>
         <w:t>4.Analysis</w:t>
       </w:r>
     </w:p>
@@ -4955,20 +4996,30 @@
           <w:rFonts w:ascii="Times New Roman" w:eastAsia="Times New Roman" w:hAnsi="Times New Roman" w:cs="Times New Roman"/>
         </w:rPr>
       </w:pPr>
-    </w:p>
-    <w:p>
-      <w:pPr>
-        <w:rPr>
-          <w:rFonts w:ascii="Times New Roman" w:eastAsia="Times New Roman" w:hAnsi="Times New Roman" w:cs="Times New Roman"/>
-        </w:rPr>
-      </w:pPr>
-    </w:p>
-    <w:p>
-      <w:pPr>
-        <w:rPr>
-          <w:rFonts w:ascii="Times New Roman" w:eastAsia="Times New Roman" w:hAnsi="Times New Roman" w:cs="Times New Roman"/>
-        </w:rPr>
-      </w:pPr>
+      <w:r>
+        <w:rPr>
+          <w:rFonts w:ascii="Times New Roman" w:eastAsia="Times New Roman" w:hAnsi="Times New Roman" w:cs="Times New Roman"/>
+        </w:rPr>
+        <w:t xml:space="preserve">For this Experiment we have used the </w:t>
+      </w:r>
+      <w:r>
+        <w:rPr>
+          <w:rFonts w:ascii="Times New Roman" w:eastAsia="Times New Roman" w:hAnsi="Times New Roman" w:cs="Times New Roman"/>
+        </w:rPr>
+        <w:t xml:space="preserve">Welch two sample </w:t>
+      </w:r>
+      <w:r>
+        <w:rPr>
+          <w:rFonts w:ascii="Times New Roman" w:eastAsia="Times New Roman" w:hAnsi="Times New Roman" w:cs="Times New Roman"/>
+        </w:rPr>
+        <w:t>t-test because our Research Question is about comparison of means of two types of stays in hospitals , The dependent variable  the number of days of stay or the length of stay looks normally distributed and  there’s exactly two values of independent variable</w:t>
+      </w:r>
+      <w:r>
+        <w:rPr>
+          <w:rFonts w:ascii="Times New Roman" w:eastAsia="Times New Roman" w:hAnsi="Times New Roman" w:cs="Times New Roman"/>
+        </w:rPr>
+        <w:t xml:space="preserve">. </w:t>
+      </w:r>
     </w:p>
     <w:p>
       <w:pPr>
@@ -5143,158 +5194,259 @@
           <w:rFonts w:ascii="Times New Roman" w:eastAsia="Times New Roman" w:hAnsi="Times New Roman" w:cs="Times New Roman"/>
         </w:rPr>
       </w:pPr>
-    </w:p>
-    <w:p>
-      <w:pPr>
-        <w:rPr>
-          <w:rFonts w:ascii="Times New Roman" w:eastAsia="Times New Roman" w:hAnsi="Times New Roman" w:cs="Times New Roman"/>
-        </w:rPr>
-      </w:pPr>
-    </w:p>
-    <w:p>
-      <w:pPr>
-        <w:rPr>
-          <w:rFonts w:ascii="Times New Roman" w:eastAsia="Times New Roman" w:hAnsi="Times New Roman" w:cs="Times New Roman"/>
-        </w:rPr>
-      </w:pPr>
-    </w:p>
-    <w:p>
-      <w:pPr>
-        <w:rPr>
-          <w:rFonts w:ascii="Times New Roman" w:eastAsia="Times New Roman" w:hAnsi="Times New Roman" w:cs="Times New Roman"/>
-        </w:rPr>
-      </w:pPr>
-    </w:p>
-    <w:p>
-      <w:pPr>
-        <w:rPr>
-          <w:rFonts w:ascii="Times New Roman" w:eastAsia="Times New Roman" w:hAnsi="Times New Roman" w:cs="Times New Roman"/>
-        </w:rPr>
-      </w:pPr>
-    </w:p>
-    <w:p>
-      <w:pPr>
-        <w:rPr>
-          <w:rFonts w:ascii="Times New Roman" w:eastAsia="Times New Roman" w:hAnsi="Times New Roman" w:cs="Times New Roman"/>
-        </w:rPr>
-      </w:pPr>
-    </w:p>
-    <w:p>
-      <w:pPr>
-        <w:rPr>
-          <w:rFonts w:ascii="Times New Roman" w:eastAsia="Times New Roman" w:hAnsi="Times New Roman" w:cs="Times New Roman"/>
-        </w:rPr>
-      </w:pPr>
-    </w:p>
-    <w:p>
-      <w:pPr>
-        <w:rPr>
-          <w:rFonts w:ascii="Times New Roman" w:eastAsia="Times New Roman" w:hAnsi="Times New Roman" w:cs="Times New Roman"/>
-        </w:rPr>
-      </w:pPr>
-    </w:p>
-    <w:p>
-      <w:pPr>
-        <w:rPr>
-          <w:rFonts w:ascii="Times New Roman" w:eastAsia="Times New Roman" w:hAnsi="Times New Roman" w:cs="Times New Roman"/>
-        </w:rPr>
-      </w:pPr>
-    </w:p>
-    <w:p>
-      <w:pPr>
-        <w:rPr>
-          <w:rFonts w:ascii="Times New Roman" w:eastAsia="Times New Roman" w:hAnsi="Times New Roman" w:cs="Times New Roman"/>
-        </w:rPr>
-      </w:pPr>
-    </w:p>
-    <w:p>
-      <w:pPr>
-        <w:rPr>
-          <w:rFonts w:ascii="Times New Roman" w:eastAsia="Times New Roman" w:hAnsi="Times New Roman" w:cs="Times New Roman"/>
-        </w:rPr>
-      </w:pPr>
-    </w:p>
-    <w:p>
-      <w:pPr>
-        <w:rPr>
-          <w:rFonts w:ascii="Times New Roman" w:eastAsia="Times New Roman" w:hAnsi="Times New Roman" w:cs="Times New Roman"/>
-        </w:rPr>
-      </w:pPr>
-    </w:p>
-    <w:p>
-      <w:pPr>
-        <w:rPr>
-          <w:rFonts w:ascii="Times New Roman" w:eastAsia="Times New Roman" w:hAnsi="Times New Roman" w:cs="Times New Roman"/>
-        </w:rPr>
-      </w:pPr>
-    </w:p>
-    <w:p>
-      <w:pPr>
-        <w:rPr>
-          <w:rFonts w:ascii="Times New Roman" w:eastAsia="Times New Roman" w:hAnsi="Times New Roman" w:cs="Times New Roman"/>
-        </w:rPr>
-      </w:pPr>
-    </w:p>
-    <w:p>
-      <w:pPr>
-        <w:rPr>
-          <w:rFonts w:ascii="Times New Roman" w:eastAsia="Times New Roman" w:hAnsi="Times New Roman" w:cs="Times New Roman"/>
-        </w:rPr>
-      </w:pPr>
-    </w:p>
-    <w:p>
-      <w:pPr>
-        <w:rPr>
-          <w:rFonts w:ascii="Times New Roman" w:eastAsia="Times New Roman" w:hAnsi="Times New Roman" w:cs="Times New Roman"/>
-        </w:rPr>
-      </w:pPr>
-    </w:p>
-    <w:p>
-      <w:pPr>
-        <w:rPr>
-          <w:rFonts w:ascii="Times New Roman" w:eastAsia="Times New Roman" w:hAnsi="Times New Roman" w:cs="Times New Roman"/>
-        </w:rPr>
-      </w:pPr>
-    </w:p>
-    <w:p>
-      <w:pPr>
-        <w:rPr>
-          <w:rFonts w:ascii="Times New Roman" w:eastAsia="Times New Roman" w:hAnsi="Times New Roman" w:cs="Times New Roman"/>
-        </w:rPr>
-      </w:pPr>
-    </w:p>
-    <w:p>
-      <w:pPr>
-        <w:rPr>
-          <w:rFonts w:ascii="Times New Roman" w:eastAsia="Times New Roman" w:hAnsi="Times New Roman" w:cs="Times New Roman"/>
-        </w:rPr>
-      </w:pPr>
-    </w:p>
-    <w:p>
-      <w:pPr>
-        <w:rPr>
-          <w:rFonts w:ascii="Times New Roman" w:eastAsia="Times New Roman" w:hAnsi="Times New Roman" w:cs="Times New Roman"/>
-        </w:rPr>
-      </w:pPr>
-    </w:p>
-    <w:p>
-      <w:pPr>
-        <w:rPr>
-          <w:rFonts w:ascii="Times New Roman" w:eastAsia="Times New Roman" w:hAnsi="Times New Roman" w:cs="Times New Roman"/>
-        </w:rPr>
-      </w:pPr>
-    </w:p>
-    <w:p>
-      <w:pPr>
-        <w:rPr>
-          <w:rFonts w:ascii="Times New Roman" w:eastAsia="Times New Roman" w:hAnsi="Times New Roman" w:cs="Times New Roman"/>
-        </w:rPr>
-      </w:pPr>
-      <w:r>
-        <w:rPr>
-          <w:rFonts w:ascii="Times New Roman" w:eastAsia="Times New Roman" w:hAnsi="Times New Roman" w:cs="Times New Roman"/>
-        </w:rPr>
-        <w:lastRenderedPageBreak/>
+      <w:r>
+        <w:rPr>
+          <w:rFonts w:ascii="Times New Roman" w:eastAsia="Times New Roman" w:hAnsi="Times New Roman" w:cs="Times New Roman"/>
+        </w:rPr>
+        <w:t>Test result</w:t>
+      </w:r>
+      <w:r>
+        <w:rPr>
+          <w:rFonts w:ascii="Times New Roman" w:eastAsia="Times New Roman" w:hAnsi="Times New Roman" w:cs="Times New Roman"/>
+        </w:rPr>
+        <w:t xml:space="preserve">s </w:t>
+      </w:r>
+      <w:r>
+        <w:rPr>
+          <w:rFonts w:ascii="Times New Roman" w:eastAsia="Times New Roman" w:hAnsi="Times New Roman" w:cs="Times New Roman"/>
+        </w:rPr>
+        <w:t xml:space="preserve">:- t = 40.84 , </w:t>
+      </w:r>
+      <w:proofErr w:type="spellStart"/>
+      <w:r>
+        <w:rPr>
+          <w:rFonts w:ascii="Times New Roman" w:eastAsia="Times New Roman" w:hAnsi="Times New Roman" w:cs="Times New Roman"/>
+        </w:rPr>
+        <w:t>df</w:t>
+      </w:r>
+      <w:proofErr w:type="spellEnd"/>
+      <w:r>
+        <w:rPr>
+          <w:rFonts w:ascii="Times New Roman" w:eastAsia="Times New Roman" w:hAnsi="Times New Roman" w:cs="Times New Roman"/>
+        </w:rPr>
+        <w:t xml:space="preserve"> = 1530.5 , p-value &lt; 2.2e-16</w:t>
+      </w:r>
+    </w:p>
+    <w:p>
+      <w:pPr>
+        <w:rPr>
+          <w:rFonts w:ascii="Times New Roman" w:eastAsia="Times New Roman" w:hAnsi="Times New Roman" w:cs="Times New Roman"/>
+        </w:rPr>
+      </w:pPr>
+      <w:r>
+        <w:rPr>
+          <w:rFonts w:ascii="Times New Roman" w:eastAsia="Times New Roman" w:hAnsi="Times New Roman" w:cs="Times New Roman"/>
+        </w:rPr>
+        <w:t xml:space="preserve">Alternative hypothesis is true </w:t>
+      </w:r>
+      <w:r>
+        <w:rPr>
+          <w:rFonts w:ascii="Times New Roman" w:eastAsia="Times New Roman" w:hAnsi="Times New Roman" w:cs="Times New Roman"/>
+        </w:rPr>
+        <w:t xml:space="preserve">and the Null hypothesis is rejected/false because the p-value of the test is too small so it almost negligible </w:t>
+      </w:r>
+      <w:r>
+        <w:rPr>
+          <w:rFonts w:ascii="Times New Roman" w:eastAsia="Times New Roman" w:hAnsi="Times New Roman" w:cs="Times New Roman"/>
+        </w:rPr>
+        <w:t>differences in means between group Acute and group CHILDBIRTH is not equal to 0  95 percent confidence interval :</w:t>
+      </w:r>
+    </w:p>
+    <w:p>
+      <w:pPr>
+        <w:rPr>
+          <w:rFonts w:ascii="Times New Roman" w:eastAsia="Times New Roman" w:hAnsi="Times New Roman" w:cs="Times New Roman"/>
+        </w:rPr>
+      </w:pPr>
+      <w:r>
+        <w:rPr>
+          <w:rFonts w:ascii="Times New Roman" w:eastAsia="Times New Roman" w:hAnsi="Times New Roman" w:cs="Times New Roman"/>
+        </w:rPr>
+        <w:t xml:space="preserve">4.760922      5.241327 </w:t>
+      </w:r>
+    </w:p>
+    <w:p>
+      <w:pPr>
+        <w:rPr>
+          <w:rFonts w:ascii="Times New Roman" w:eastAsia="Times New Roman" w:hAnsi="Times New Roman" w:cs="Times New Roman"/>
+        </w:rPr>
+      </w:pPr>
+      <w:r>
+        <w:rPr>
+          <w:rFonts w:ascii="Times New Roman" w:eastAsia="Times New Roman" w:hAnsi="Times New Roman" w:cs="Times New Roman"/>
+        </w:rPr>
+        <w:t>Mean in  group</w:t>
+      </w:r>
+      <w:r>
+        <w:rPr>
+          <w:rFonts w:ascii="Times New Roman" w:eastAsia="Times New Roman" w:hAnsi="Times New Roman" w:cs="Times New Roman"/>
+        </w:rPr>
+        <w:t xml:space="preserve"> acute</w:t>
+      </w:r>
+      <w:r>
+        <w:rPr>
+          <w:rFonts w:ascii="Times New Roman" w:eastAsia="Times New Roman" w:hAnsi="Times New Roman" w:cs="Times New Roman"/>
+        </w:rPr>
+        <w:t xml:space="preserve"> :- 8.550328  ,   Mean in group CHILDBIRTH :- 3.549204</w:t>
+      </w:r>
+    </w:p>
+    <w:p>
+      <w:pPr>
+        <w:rPr>
+          <w:rFonts w:ascii="Times New Roman" w:eastAsia="Times New Roman" w:hAnsi="Times New Roman" w:cs="Times New Roman"/>
+        </w:rPr>
+      </w:pPr>
+    </w:p>
+    <w:p>
+      <w:pPr>
+        <w:rPr>
+          <w:rFonts w:ascii="Times New Roman" w:eastAsia="Times New Roman" w:hAnsi="Times New Roman" w:cs="Times New Roman"/>
+        </w:rPr>
+      </w:pPr>
+    </w:p>
+    <w:p>
+      <w:pPr>
+        <w:rPr>
+          <w:rFonts w:ascii="Times New Roman" w:eastAsia="Times New Roman" w:hAnsi="Times New Roman" w:cs="Times New Roman"/>
+        </w:rPr>
+      </w:pPr>
+    </w:p>
+    <w:p>
+      <w:pPr>
+        <w:rPr>
+          <w:rFonts w:ascii="Times New Roman" w:eastAsia="Times New Roman" w:hAnsi="Times New Roman" w:cs="Times New Roman"/>
+        </w:rPr>
+      </w:pPr>
+    </w:p>
+    <w:p>
+      <w:pPr>
+        <w:rPr>
+          <w:rFonts w:ascii="Times New Roman" w:eastAsia="Times New Roman" w:hAnsi="Times New Roman" w:cs="Times New Roman"/>
+        </w:rPr>
+      </w:pPr>
+    </w:p>
+    <w:p>
+      <w:pPr>
+        <w:rPr>
+          <w:rFonts w:ascii="Times New Roman" w:eastAsia="Times New Roman" w:hAnsi="Times New Roman" w:cs="Times New Roman"/>
+        </w:rPr>
+      </w:pPr>
+    </w:p>
+    <w:p>
+      <w:pPr>
+        <w:rPr>
+          <w:rFonts w:ascii="Times New Roman" w:eastAsia="Times New Roman" w:hAnsi="Times New Roman" w:cs="Times New Roman"/>
+        </w:rPr>
+      </w:pPr>
+    </w:p>
+    <w:p>
+      <w:pPr>
+        <w:rPr>
+          <w:rFonts w:ascii="Times New Roman" w:eastAsia="Times New Roman" w:hAnsi="Times New Roman" w:cs="Times New Roman"/>
+        </w:rPr>
+      </w:pPr>
+    </w:p>
+    <w:p>
+      <w:pPr>
+        <w:rPr>
+          <w:rFonts w:ascii="Times New Roman" w:eastAsia="Times New Roman" w:hAnsi="Times New Roman" w:cs="Times New Roman"/>
+        </w:rPr>
+      </w:pPr>
+    </w:p>
+    <w:p>
+      <w:pPr>
+        <w:rPr>
+          <w:rFonts w:ascii="Times New Roman" w:eastAsia="Times New Roman" w:hAnsi="Times New Roman" w:cs="Times New Roman"/>
+        </w:rPr>
+      </w:pPr>
+    </w:p>
+    <w:p>
+      <w:pPr>
+        <w:rPr>
+          <w:rFonts w:ascii="Times New Roman" w:eastAsia="Times New Roman" w:hAnsi="Times New Roman" w:cs="Times New Roman"/>
+        </w:rPr>
+      </w:pPr>
+    </w:p>
+    <w:p>
+      <w:pPr>
+        <w:rPr>
+          <w:rFonts w:ascii="Times New Roman" w:eastAsia="Times New Roman" w:hAnsi="Times New Roman" w:cs="Times New Roman"/>
+        </w:rPr>
+      </w:pPr>
+    </w:p>
+    <w:p>
+      <w:pPr>
+        <w:rPr>
+          <w:rFonts w:ascii="Times New Roman" w:eastAsia="Times New Roman" w:hAnsi="Times New Roman" w:cs="Times New Roman"/>
+        </w:rPr>
+      </w:pPr>
+    </w:p>
+    <w:p>
+      <w:pPr>
+        <w:rPr>
+          <w:rFonts w:ascii="Times New Roman" w:eastAsia="Times New Roman" w:hAnsi="Times New Roman" w:cs="Times New Roman"/>
+        </w:rPr>
+      </w:pPr>
+    </w:p>
+    <w:p>
+      <w:pPr>
+        <w:rPr>
+          <w:rFonts w:ascii="Times New Roman" w:eastAsia="Times New Roman" w:hAnsi="Times New Roman" w:cs="Times New Roman"/>
+        </w:rPr>
+      </w:pPr>
+    </w:p>
+    <w:p>
+      <w:pPr>
+        <w:rPr>
+          <w:rFonts w:ascii="Times New Roman" w:eastAsia="Times New Roman" w:hAnsi="Times New Roman" w:cs="Times New Roman"/>
+        </w:rPr>
+      </w:pPr>
+    </w:p>
+    <w:p>
+      <w:pPr>
+        <w:rPr>
+          <w:rFonts w:ascii="Times New Roman" w:eastAsia="Times New Roman" w:hAnsi="Times New Roman" w:cs="Times New Roman"/>
+        </w:rPr>
+      </w:pPr>
+    </w:p>
+    <w:p>
+      <w:pPr>
+        <w:rPr>
+          <w:rFonts w:ascii="Times New Roman" w:eastAsia="Times New Roman" w:hAnsi="Times New Roman" w:cs="Times New Roman"/>
+        </w:rPr>
+      </w:pPr>
+    </w:p>
+    <w:p>
+      <w:pPr>
+        <w:rPr>
+          <w:rFonts w:ascii="Times New Roman" w:eastAsia="Times New Roman" w:hAnsi="Times New Roman" w:cs="Times New Roman"/>
+        </w:rPr>
+      </w:pPr>
+    </w:p>
+    <w:p>
+      <w:pPr>
+        <w:rPr>
+          <w:rFonts w:ascii="Times New Roman" w:eastAsia="Times New Roman" w:hAnsi="Times New Roman" w:cs="Times New Roman"/>
+        </w:rPr>
+      </w:pPr>
+    </w:p>
+    <w:p>
+      <w:pPr>
+        <w:rPr>
+          <w:rFonts w:ascii="Times New Roman" w:eastAsia="Times New Roman" w:hAnsi="Times New Roman" w:cs="Times New Roman"/>
+        </w:rPr>
+      </w:pPr>
+    </w:p>
+    <w:p>
+      <w:pPr>
+        <w:rPr>
+          <w:rFonts w:ascii="Times New Roman" w:eastAsia="Times New Roman" w:hAnsi="Times New Roman" w:cs="Times New Roman"/>
+        </w:rPr>
+      </w:pPr>
+      <w:r>
+        <w:rPr>
+          <w:rFonts w:ascii="Times New Roman" w:eastAsia="Times New Roman" w:hAnsi="Times New Roman" w:cs="Times New Roman"/>
+        </w:rPr>
         <w:t>5.Evaluation</w:t>
       </w:r>
     </w:p>
@@ -5568,21 +5720,7 @@
           <w:rFonts w:ascii="Times New Roman" w:eastAsia="Times New Roman" w:hAnsi="Times New Roman" w:cs="Times New Roman"/>
         </w:rPr>
         <w:tab/>
-        <w:t xml:space="preserve">1.Add new or </w:t>
-      </w:r>
-      <w:proofErr w:type="gramStart"/>
-      <w:r>
-        <w:rPr>
-          <w:rFonts w:ascii="Times New Roman" w:eastAsia="Times New Roman" w:hAnsi="Times New Roman" w:cs="Times New Roman"/>
-        </w:rPr>
-        <w:t>amended  GitHub</w:t>
-      </w:r>
-      <w:proofErr w:type="gramEnd"/>
-      <w:r>
-        <w:rPr>
-          <w:rFonts w:ascii="Times New Roman" w:eastAsia="Times New Roman" w:hAnsi="Times New Roman" w:cs="Times New Roman"/>
-        </w:rPr>
-        <w:t xml:space="preserve"> Ids for new members</w:t>
+        <w:t>1.Add new or amended  GitHub Ids for new members</w:t>
       </w:r>
     </w:p>
     <w:p>
@@ -5740,7 +5878,6 @@
         <w:rPr>
           <w:rFonts w:ascii="Times New Roman" w:eastAsia="Times New Roman" w:hAnsi="Times New Roman" w:cs="Times New Roman"/>
         </w:rPr>
-        <w:lastRenderedPageBreak/>
         <w:t>6.Conclusions</w:t>
       </w:r>
     </w:p>
@@ -5944,7 +6081,6 @@
         <w:t xml:space="preserve">3.Reasons and/or implications for future </w:t>
       </w:r>
       <w:proofErr w:type="spellStart"/>
-      <w:proofErr w:type="gramStart"/>
       <w:r>
         <w:rPr>
           <w:rFonts w:ascii="Times New Roman" w:eastAsia="Times New Roman" w:hAnsi="Times New Roman" w:cs="Times New Roman"/>
@@ -5952,7 +6088,6 @@
         <w:t>work,limitations</w:t>
       </w:r>
       <w:proofErr w:type="spellEnd"/>
-      <w:proofErr w:type="gramEnd"/>
       <w:r>
         <w:rPr>
           <w:rFonts w:ascii="Times New Roman" w:eastAsia="Times New Roman" w:hAnsi="Times New Roman" w:cs="Times New Roman"/>
@@ -6131,7 +6266,6 @@
         <w:rPr>
           <w:rFonts w:ascii="Times New Roman" w:eastAsia="Times New Roman" w:hAnsi="Times New Roman" w:cs="Times New Roman"/>
         </w:rPr>
-        <w:lastRenderedPageBreak/>
         <w:t>7.Reference List</w:t>
       </w:r>
     </w:p>
@@ -6488,7 +6622,6 @@
         <w:rPr>
           <w:rFonts w:ascii="Times New Roman" w:eastAsia="Times New Roman" w:hAnsi="Times New Roman" w:cs="Times New Roman"/>
         </w:rPr>
-        <w:lastRenderedPageBreak/>
         <w:t>8. Appendices</w:t>
       </w:r>
     </w:p>
@@ -10966,7 +11099,6 @@
   <w:style w:type="character" w:default="1" w:styleId="DefaultParagraphFont">
     <w:name w:val="Default Paragraph Font"/>
     <w:uiPriority w:val="1"/>
-    <w:semiHidden/>
     <w:unhideWhenUsed/>
   </w:style>
   <w:style w:type="table" w:default="1" w:styleId="TableNormal">

</xml_diff>